<commit_message>
creates help request module
</commit_message>
<xml_diff>
--- a/documentation/[progress]dekut_call_for_help.docx
+++ b/documentation/[progress]dekut_call_for_help.docx
@@ -293,7 +293,14 @@
           <w:b/>
           <w:bCs/>
         </w:rPr>
-        <w:t>JUNE 2024</w:t>
+        <w:t>AUGUST</w:t>
+      </w:r>
+      <w:r>
+        <w:rPr>
+          <w:b/>
+          <w:bCs/>
+        </w:rPr>
+        <w:t xml:space="preserve"> 2024</w:t>
       </w:r>
     </w:p>
     <w:p>
@@ -5889,7 +5896,15 @@
     </w:p>
     <w:p>
       <w:r>
-        <w:t>The primary users of the application will be students and staff of DeKUT. The application will be designed to facilitate efficient communication and coordination among these users during emergencies. Additionally, the project will involve training sessions to ensure that users are familiar with the application's features and functionalities. The ultimate goal is to create a seamless and efficient emergency response system that enhances the safety and security of the university community.</w:t>
+        <w:t xml:space="preserve">The primary users of the application will be students and staff of DeKUT. The application will be designed to facilitate efficient communication and coordination among these users during emergencies. Additionally, the project will involve training sessions to ensure that users are familiar with the application's features and functionalities. The </w:t>
+      </w:r>
+      <w:proofErr w:type="gramStart"/>
+      <w:r>
+        <w:t>ultimate goal</w:t>
+      </w:r>
+      <w:proofErr w:type="gramEnd"/>
+      <w:r>
+        <w:t xml:space="preserve"> is to create a seamless and efficient emergency response system that enhances the safety and security of the university community.</w:t>
       </w:r>
       <w:bookmarkStart w:id="22" w:name="_Toc169075022"/>
     </w:p>
@@ -5998,7 +6013,15 @@
     </w:p>
     <w:p>
       <w:r>
-        <w:t>MAppERS emphasises the integration of user-generated data with official emergency response systems, thereby enhancing situational awareness and enabling quicker response times. The project highlighted the importance of user training to ensure accurate and useful information is provided during emergencies. Furthermore, MAppERS demonstrated how real-time data integration could significantly improve the efficiency of emergency responses by providing responders with up-to-date information on the location and nature of incidents (European Commission, 2013).</w:t>
+        <w:t xml:space="preserve">MAppERS </w:t>
+      </w:r>
+      <w:proofErr w:type="gramStart"/>
+      <w:r>
+        <w:t>emphasises</w:t>
+      </w:r>
+      <w:proofErr w:type="gramEnd"/>
+      <w:r>
+        <w:t xml:space="preserve"> the integration of user-generated data with official emergency response systems, thereby enhancing situational awareness and enabling quicker response times. The project highlighted the importance of user training to ensure accurate and useful information is provided during emergencies. Furthermore, MAppERS demonstrated how real-time data integration could significantly improve the efficiency of emergency responses by providing responders with up-to-date information on the location and nature of incidents (European Commission, 2013).</w:t>
       </w:r>
     </w:p>
     <w:p>
@@ -6794,10 +6817,22 @@
     </w:p>
     <w:p>
       <w:pPr>
+        <w:rPr>
+          <w:b/>
+          <w:bCs/>
+        </w:rPr>
+      </w:pPr>
+      <w:bookmarkStart w:id="70" w:name="_Toc173237314"/>
+      <w:r>
+        <w:br w:type="page"/>
+      </w:r>
+    </w:p>
+    <w:p>
+      <w:pPr>
         <w:pStyle w:val="Heading3"/>
       </w:pPr>
-      <w:bookmarkStart w:id="70" w:name="_Toc173237314"/>
-      <w:r>
+      <w:r>
+        <w:lastRenderedPageBreak/>
         <w:t>3.3.4 Software Development Methods</w:t>
       </w:r>
       <w:bookmarkEnd w:id="70"/>
@@ -6813,33 +6848,44 @@
           <w:noProof/>
         </w:rPr>
         <w:drawing>
-          <wp:inline distT="0" distB="0" distL="0" distR="0" wp14:anchorId="1F694FD0" wp14:editId="2627A080">
-            <wp:extent cx="5943600" cy="2267585"/>
+          <wp:inline distT="0" distB="0" distL="0" distR="0" wp14:anchorId="6A8D0ECE" wp14:editId="01A22DAA">
+            <wp:extent cx="5943600" cy="2724150"/>
             <wp:effectExtent l="0" t="0" r="0" b="0"/>
-            <wp:docPr id="1027" name="Picture 2" descr="Rapid Application Development (RAD). "/>
+            <wp:docPr id="1871431727" name="Picture 3"/>
             <wp:cNvGraphicFramePr>
-              <a:graphicFrameLocks xmlns:a="http://schemas.openxmlformats.org/drawingml/2006/main"/>
+              <a:graphicFrameLocks xmlns:a="http://schemas.openxmlformats.org/drawingml/2006/main" noChangeAspect="1"/>
             </wp:cNvGraphicFramePr>
             <a:graphic xmlns:a="http://schemas.openxmlformats.org/drawingml/2006/main">
               <a:graphicData uri="http://schemas.openxmlformats.org/drawingml/2006/picture">
                 <pic:pic xmlns:pic="http://schemas.openxmlformats.org/drawingml/2006/picture">
                   <pic:nvPicPr>
-                    <pic:cNvPr id="1" name="Picture 2"/>
-                    <pic:cNvPicPr/>
+                    <pic:cNvPr id="0" name="Picture 17"/>
+                    <pic:cNvPicPr>
+                      <a:picLocks noChangeAspect="1" noChangeArrowheads="1"/>
+                    </pic:cNvPicPr>
                   </pic:nvPicPr>
                   <pic:blipFill>
-                    <a:blip r:embed="rId13" cstate="print"/>
+                    <a:blip r:embed="rId13">
+                      <a:extLst>
+                        <a:ext uri="{28A0092B-C50C-407E-A947-70E740481C1C}">
+                          <a14:useLocalDpi xmlns:a14="http://schemas.microsoft.com/office/drawing/2010/main" val="0"/>
+                        </a:ext>
+                      </a:extLst>
+                    </a:blip>
                     <a:srcRect/>
-                    <a:stretch/>
+                    <a:stretch>
+                      <a:fillRect/>
+                    </a:stretch>
                   </pic:blipFill>
-                  <pic:spPr>
+                  <pic:spPr bwMode="auto">
                     <a:xfrm>
                       <a:off x="0" y="0"/>
-                      <a:ext cx="5943600" cy="2267585"/>
+                      <a:ext cx="5943600" cy="2724150"/>
                     </a:xfrm>
                     <a:prstGeom prst="rect">
                       <a:avLst/>
                     </a:prstGeom>
+                    <a:noFill/>
                     <a:ln>
                       <a:noFill/>
                     </a:ln>
@@ -6890,7 +6936,6 @@
       </w:pPr>
       <w:bookmarkStart w:id="73" w:name="_Toc173237315"/>
       <w:r>
-        <w:lastRenderedPageBreak/>
         <w:t>3.3.5 Security</w:t>
       </w:r>
       <w:bookmarkEnd w:id="73"/>
@@ -7020,10 +7065,7 @@
       <w:bookmarkStart w:id="82" w:name="_Toc169075064"/>
       <w:bookmarkStart w:id="83" w:name="_Toc173237323"/>
       <w:r>
-        <w:t>3.5</w:t>
-      </w:r>
-      <w:r>
-        <w:t>.1 Data Analysis</w:t>
+        <w:t>3.5.1 Data Analysis</w:t>
       </w:r>
       <w:bookmarkEnd w:id="82"/>
       <w:bookmarkEnd w:id="83"/>
@@ -7050,7 +7092,15 @@
     </w:p>
     <w:p>
       <w:r>
-        <w:t xml:space="preserve">The survey revealed that a majority of respondents (over 42%) expressed confidence that their personal information would be secure when registering for the app. This indicates a general trust in the proposed system's security measures, although there remains a portion of respondents who are unsure (around 30%) or lack confidence (around 21%). </w:t>
+        <w:t xml:space="preserve">The survey revealed that </w:t>
+      </w:r>
+      <w:proofErr w:type="gramStart"/>
+      <w:r>
+        <w:t>a majority of</w:t>
+      </w:r>
+      <w:proofErr w:type="gramEnd"/>
+      <w:r>
+        <w:t xml:space="preserve"> respondents (over 42%) expressed confidence that their personal information would be secure when registering for the app. This indicates a general trust in the proposed system's security measures, although there remains a portion of respondents who are unsure (around 30%) or lack confidence (around 21%). </w:t>
       </w:r>
     </w:p>
     <w:p>
@@ -7171,7 +7221,15 @@
     </w:p>
     <w:p>
       <w:r>
-        <w:t>Respondents highlighted the importance of several features for secure user registration, with strong password requirements and data encryption being the most commonly selected. Email verification was also frequently mentioned, underscoring the need for multi-layered security measures to ensure user data protection.</w:t>
+        <w:t xml:space="preserve">Respondents highlighted the importance of several features for secure user registration, with strong password requirements and data encryption being the </w:t>
+      </w:r>
+      <w:proofErr w:type="gramStart"/>
+      <w:r>
+        <w:t>most commonly selected</w:t>
+      </w:r>
+      <w:proofErr w:type="gramEnd"/>
+      <w:r>
+        <w:t>. Email verification was also frequently mentioned, underscoring the need for multi-layered security measures to ensure user data protection.</w:t>
       </w:r>
     </w:p>
     <w:p>
@@ -7863,10 +7921,7 @@
       <w:bookmarkStart w:id="137" w:name="_Toc173237331"/>
       <w:r>
         <w:lastRenderedPageBreak/>
-        <w:t>3.5</w:t>
-      </w:r>
-      <w:r>
-        <w:t>.2 Results</w:t>
+        <w:t>3.5.2 Results</w:t>
       </w:r>
       <w:bookmarkEnd w:id="136"/>
       <w:bookmarkEnd w:id="137"/>
@@ -7889,46 +7944,52 @@
           <w:b/>
           <w:bCs/>
         </w:rPr>
-        <w:t>3.5</w:t>
-      </w:r>
-      <w:r>
+        <w:t>3.5.2.1 Secure User Registration</w:t>
+      </w:r>
+    </w:p>
+    <w:p>
+      <w:r>
+        <w:t>The responses indicate a high level of importance placed on secure registration processes. Features such as strong password requirements, data encryption, and email verification were deemed essential. This aligns with the objective to register users securely, highlighting the need for robust security measures to protect user data.</w:t>
+      </w:r>
+    </w:p>
+    <w:p>
+      <w:pPr>
         <w:rPr>
           <w:b/>
           <w:bCs/>
         </w:rPr>
-        <w:t>.2.1 Secure User Registration</w:t>
-      </w:r>
-    </w:p>
-    <w:p>
-      <w:r>
-        <w:t>The responses indicate a high level of importance placed on secure registration processes. Features such as strong password requirements, data encryption, and email verification were deemed essential. This aligns with the objective to register users securely, highlighting the need for robust security measures to protect user data.</w:t>
-      </w:r>
-    </w:p>
-    <w:p>
-      <w:pPr>
+      </w:pPr>
+      <w:r>
         <w:rPr>
           <w:b/>
           <w:bCs/>
         </w:rPr>
-      </w:pPr>
-      <w:r>
+        <w:t>3.5.2.2 Enabling Students to Request Help</w:t>
+      </w:r>
+    </w:p>
+    <w:p>
+      <w:r>
+        <w:t>The majority agreement on the importance of an easy and quick way to request help confirms the viability of this feature. The strong support for a single button to request help further reinforces this objective, suggesting that simplicity and efficiency are key to the app's success in emergency situations.</w:t>
+      </w:r>
+    </w:p>
+    <w:p>
+      <w:pPr>
         <w:rPr>
           <w:b/>
           <w:bCs/>
         </w:rPr>
-        <w:t>3.5</w:t>
-      </w:r>
+      </w:pPr>
       <w:r>
         <w:rPr>
           <w:b/>
           <w:bCs/>
         </w:rPr>
-        <w:t>.2.2 Enabling Students to Request Help</w:t>
-      </w:r>
-    </w:p>
-    <w:p>
-      <w:r>
-        <w:t>The majority agreement on the importance of an easy and quick way to request help confirms the viability of this feature. The strong support for a single button to request help further reinforces this objective, suggesting that simplicity and efficiency are key to the app's success in emergency situations.</w:t>
+        <w:t>3.5.2.3 Tracking Student Office Visits</w:t>
+      </w:r>
+    </w:p>
+    <w:p>
+      <w:r>
+        <w:t>The positive response to the office visit tracking feature indicates that it would be a valuable addition to the application. Users see the benefit in having a record of their interactions, which can help streamline processes and provide better support. This supports the objective to track student office visits effectively.</w:t>
       </w:r>
     </w:p>
     <w:p>
@@ -7943,48 +8004,367 @@
           <w:b/>
           <w:bCs/>
         </w:rPr>
-        <w:t>3.5</w:t>
-      </w:r>
-      <w:r>
+        <w:t>3.5.2.4 Rating Emergency Services</w:t>
+      </w:r>
+    </w:p>
+    <w:p>
+      <w:r>
+        <w:t>The willingness to leave reviews and the importance placed on rating emergency services suggest that users are keen to provide feedback. This aligns with the objective to rate emergency services, indicating that user-generated ratings can play a crucial role in maintaining and improving service quality.</w:t>
+      </w:r>
+    </w:p>
+    <w:p>
+      <w:pPr>
         <w:rPr>
           <w:b/>
           <w:bCs/>
         </w:rPr>
-        <w:t>.2.3 Tracking Student Office Visits</w:t>
-      </w:r>
-    </w:p>
-    <w:p>
-      <w:r>
-        <w:t>The positive response to the office visit tracking feature indicates that it would be a valuable addition to the application. Users see the benefit in having a record of their interactions, which can help streamline processes and provide better support. This supports the objective to track student office visits effectively.</w:t>
-      </w:r>
-    </w:p>
-    <w:p>
-      <w:pPr>
+      </w:pPr>
+      <w:r>
         <w:rPr>
           <w:b/>
           <w:bCs/>
         </w:rPr>
-      </w:pPr>
-      <w:r>
+        <w:t>3.5.2.5 Tracking Emergency Responses</w:t>
+      </w:r>
+    </w:p>
+    <w:p>
+      <w:r>
+        <w:t>The strong agreement on the importance of tracking emergency responses and actions taken by staff underscores the need for a comprehensive monitoring system. This supports the objective to enable and track emergency responses, highlighting the critical role of accountability and transparency in emergency management.</w:t>
+      </w:r>
+    </w:p>
+    <w:p>
+      <w:r>
+        <w:t>The data strongly supports the viability of the objectives set for the emergency response application. The insights gathered from the survey provide a clear direction for the development and implementation of features that will enhance the efficiency, security, and effectiveness of the emergency response system at DeKUT.</w:t>
+      </w:r>
+    </w:p>
+    <w:p>
+      <w:pPr>
+        <w:rPr>
+          <w:sz w:val="36"/>
+          <w:szCs w:val="36"/>
+        </w:rPr>
+      </w:pPr>
+      <w:r>
+        <w:br w:type="page"/>
+      </w:r>
+    </w:p>
+    <w:p>
+      <w:pPr>
+        <w:pStyle w:val="Heading1"/>
+      </w:pPr>
+      <w:bookmarkStart w:id="139" w:name="_Toc169075075"/>
+      <w:bookmarkStart w:id="140" w:name="_Toc173237332"/>
+      <w:r>
+        <w:lastRenderedPageBreak/>
+        <w:t xml:space="preserve">CHAPTER </w:t>
+      </w:r>
+      <w:r>
+        <w:t>FOUR</w:t>
+      </w:r>
+      <w:r>
+        <w:t>: SYSTEM ANALYSIS AND DESIGN</w:t>
+      </w:r>
+      <w:bookmarkEnd w:id="138"/>
+      <w:bookmarkEnd w:id="139"/>
+      <w:bookmarkEnd w:id="140"/>
+    </w:p>
+    <w:p>
+      <w:pPr>
+        <w:pStyle w:val="Heading2"/>
+      </w:pPr>
+      <w:bookmarkStart w:id="141" w:name="_Toc169075076"/>
+      <w:bookmarkStart w:id="142" w:name="_Toc173237333"/>
+      <w:r>
+        <w:t>4.1 Introduction</w:t>
+      </w:r>
+      <w:bookmarkEnd w:id="141"/>
+      <w:bookmarkEnd w:id="142"/>
+    </w:p>
+    <w:p>
+      <w:r>
+        <w:t>System analysis and design provides a comprehensive overview of emergency response application. It delves into the requirements analysis, detailing both functional and non-functional requirements essential for the application's development. System design in application development is critical as it involves creating detailed plans and diagrams that guide the development process. These include Data Flow Diagrams (DFDs), Use Case Diagrams among others, which define the structure and behaviour of the application. Defining and meeting the requirements analysis ensures that the application is built to meet user needs effectively, is secure, reliable, and offers a seamless user experience.</w:t>
+      </w:r>
+    </w:p>
+    <w:p>
+      <w:pPr>
+        <w:pStyle w:val="Heading2"/>
+      </w:pPr>
+      <w:bookmarkStart w:id="143" w:name="_Toc169075077"/>
+      <w:bookmarkStart w:id="144" w:name="_Toc173237334"/>
+      <w:r>
+        <w:t>4.2 Requirement Analysis</w:t>
+      </w:r>
+      <w:bookmarkEnd w:id="143"/>
+      <w:bookmarkEnd w:id="144"/>
+    </w:p>
+    <w:p>
+      <w:r>
+        <w:t xml:space="preserve">Identification and documentation of the specific needs that the emergency response application must fulfil is critical. This section categorises these needs into functional and non-functional requirements, providing a clear blueprint for the system's development. The functional </w:t>
+      </w:r>
+      <w:r>
+        <w:t>requirements ensure</w:t>
+      </w:r>
+      <w:r>
+        <w:t xml:space="preserve"> the core functionalities of user registration, emergency request handling, office visit tracking, service rating, and emergency response are addressed. Non-functional requirements on the other hand, focus on additional aspects such as security, performance, and usability, which are crucial for the system's overall quality and user satisfaction.</w:t>
+      </w:r>
+    </w:p>
+    <w:p>
+      <w:pPr>
+        <w:pStyle w:val="Heading3"/>
+      </w:pPr>
+      <w:bookmarkStart w:id="145" w:name="_Toc169075078"/>
+      <w:bookmarkStart w:id="146" w:name="_Toc173237335"/>
+      <w:r>
+        <w:t>4.2.1 Functional Requirements</w:t>
+      </w:r>
+      <w:bookmarkEnd w:id="145"/>
+      <w:bookmarkEnd w:id="146"/>
+    </w:p>
+    <w:p>
+      <w:bookmarkStart w:id="147" w:name="_Toc169075079"/>
+      <w:r>
+        <w:t>User registration is a fundamental component of the functionality of the emergency application. Security is prioritised through the implementation of stringent measures such as email verification, robust password requirements, and data encryption. These precautions ensure the protection of user information during the registration process.</w:t>
+      </w:r>
+    </w:p>
+    <w:p>
+      <w:r>
+        <w:t>To enhance the user experience, an intuitive interface has been developed, allowing students to request assistance swiftly and effortlessly. With a single button press, they can initiate emergency requests and engage in real-time communication with emergency personnel, thereby ensuring prompt assistance.</w:t>
+      </w:r>
+    </w:p>
+    <w:p>
+      <w:r>
+        <w:t>Another critical feature is the tracking of student office visits. The system meticulously records visit details, including dates, purposes, and office contact information. This not only maintains accurate records but also enhances administrative efficiency.</w:t>
+      </w:r>
+    </w:p>
+    <w:p>
+      <w:r>
+        <w:t>User feedback is of utmost importance. To monitor service quality and drive continuous improvement, users are enabled to rate and review emergency services. Their insights are invaluable in refining the offerings.</w:t>
+      </w:r>
+    </w:p>
+    <w:p>
+      <w:r>
+        <w:t>Finally, efficient emergency responses are essential. The application tracks response times and actions taken by emergency personnel, thereby ensuring accountability and facilitating ongoing evaluation and improvement.</w:t>
+      </w:r>
+    </w:p>
+    <w:p>
+      <w:pPr>
+        <w:pStyle w:val="Heading3"/>
+      </w:pPr>
+      <w:bookmarkStart w:id="148" w:name="_Toc173237336"/>
+      <w:r>
+        <w:lastRenderedPageBreak/>
+        <w:t>4.2.2 Non-functional Requirements</w:t>
+      </w:r>
+      <w:bookmarkEnd w:id="147"/>
+      <w:bookmarkEnd w:id="148"/>
+    </w:p>
+    <w:p>
+      <w:bookmarkStart w:id="149" w:name="_Toc169075080"/>
+      <w:r>
+        <w:t>Security is a paramount non-functional requirement. The application must implement robust security measures to protect user data and ensure safe communication between users and emergency staff. This includes data encryption, secure authentication, and regular security updates.</w:t>
+      </w:r>
+    </w:p>
+    <w:p>
+      <w:r>
+        <w:t>Performance is another critical non-functional requirement. The system should perform efficiently under various conditions, providing quick response times and handling multiple simultaneous requests without degradation in performance.</w:t>
+      </w:r>
+    </w:p>
+    <w:p>
+      <w:r>
+        <w:t>The user interface must be intuitive and user-friendly, enabling users to navigate easily and access features without confusion. This involves clear layouts, straightforward navigation paths, and an accessible design for all users.</w:t>
+      </w:r>
+    </w:p>
+    <w:p>
+      <w:r>
+        <w:t>Reliability is essential for the system's effectiveness. The application should be reliable, with minimal downtime and consistent performance. This requires thorough testing, robust error handling, and reliable server infrastructure.</w:t>
+      </w:r>
+    </w:p>
+    <w:p>
+      <w:r>
+        <w:t>Scalability is also important, ensuring that the application can accommodate increasing numbers of users and expanding functionalities. This involves designing the system architecture to handle growth without compromising performance.</w:t>
+      </w:r>
+    </w:p>
+    <w:p>
+      <w:r>
+        <w:t>Maintainability is crucial for the long-term success of the application. The system should be maintainable, allowing for easy updates and modifications. This requires clear and well-documented code, modular design, and adherence to coding standards.</w:t>
+      </w:r>
+    </w:p>
+    <w:p>
+      <w:r>
+        <w:t>Addressing both functional and non-functional requirements ensures the emergency response application will be equipped to meet its objectives effectively, providing a secure, efficient, and user-friendly platform for managing emergency situations and improving overall response strategies.</w:t>
+      </w:r>
+    </w:p>
+    <w:p/>
+    <w:p>
+      <w:pPr>
         <w:rPr>
           <w:b/>
           <w:bCs/>
         </w:rPr>
-        <w:t>3.5</w:t>
-      </w:r>
-      <w:r>
+      </w:pPr>
+      <w:bookmarkStart w:id="150" w:name="_Toc173237337"/>
+      <w:r>
+        <w:br w:type="page"/>
+      </w:r>
+    </w:p>
+    <w:p>
+      <w:pPr>
+        <w:pStyle w:val="Heading2"/>
+      </w:pPr>
+      <w:r>
+        <w:lastRenderedPageBreak/>
+        <w:t>4.3 System Analysis</w:t>
+      </w:r>
+      <w:bookmarkEnd w:id="149"/>
+      <w:bookmarkEnd w:id="150"/>
+    </w:p>
+    <w:p>
+      <w:pPr>
+        <w:pStyle w:val="Heading3"/>
+      </w:pPr>
+      <w:r>
+        <w:t xml:space="preserve">4.3.1 </w:t>
+      </w:r>
+      <w:proofErr w:type="spellStart"/>
+      <w:r>
+        <w:t>Usecase</w:t>
+      </w:r>
+      <w:proofErr w:type="spellEnd"/>
+      <w:r>
+        <w:t xml:space="preserve"> Diagram</w:t>
+      </w:r>
+    </w:p>
+    <w:p>
+      <w:r>
+        <w:rPr>
+          <w:noProof/>
+        </w:rPr>
+        <w:drawing>
+          <wp:inline distT="0" distB="0" distL="0" distR="0" wp14:anchorId="7A78CCF2" wp14:editId="075B4A51">
+            <wp:extent cx="5362575" cy="6600825"/>
+            <wp:effectExtent l="0" t="0" r="9525" b="9525"/>
+            <wp:docPr id="866455069" name="Picture 5"/>
+            <wp:cNvGraphicFramePr>
+              <a:graphicFrameLocks xmlns:a="http://schemas.openxmlformats.org/drawingml/2006/main" noChangeAspect="1"/>
+            </wp:cNvGraphicFramePr>
+            <a:graphic xmlns:a="http://schemas.openxmlformats.org/drawingml/2006/main">
+              <a:graphicData uri="http://schemas.openxmlformats.org/drawingml/2006/picture">
+                <pic:pic xmlns:pic="http://schemas.openxmlformats.org/drawingml/2006/picture">
+                  <pic:nvPicPr>
+                    <pic:cNvPr id="0" name="Picture 19"/>
+                    <pic:cNvPicPr>
+                      <a:picLocks noChangeAspect="1" noChangeArrowheads="1"/>
+                    </pic:cNvPicPr>
+                  </pic:nvPicPr>
+                  <pic:blipFill>
+                    <a:blip r:embed="rId21">
+                      <a:extLst>
+                        <a:ext uri="{28A0092B-C50C-407E-A947-70E740481C1C}">
+                          <a14:useLocalDpi xmlns:a14="http://schemas.microsoft.com/office/drawing/2010/main" val="0"/>
+                        </a:ext>
+                      </a:extLst>
+                    </a:blip>
+                    <a:srcRect/>
+                    <a:stretch>
+                      <a:fillRect/>
+                    </a:stretch>
+                  </pic:blipFill>
+                  <pic:spPr bwMode="auto">
+                    <a:xfrm>
+                      <a:off x="0" y="0"/>
+                      <a:ext cx="5362575" cy="6600825"/>
+                    </a:xfrm>
+                    <a:prstGeom prst="rect">
+                      <a:avLst/>
+                    </a:prstGeom>
+                    <a:noFill/>
+                    <a:ln>
+                      <a:noFill/>
+                    </a:ln>
+                  </pic:spPr>
+                </pic:pic>
+              </a:graphicData>
+            </a:graphic>
+          </wp:inline>
+        </w:drawing>
+      </w:r>
+    </w:p>
+    <w:p>
+      <w:pPr>
         <w:rPr>
           <w:b/>
           <w:bCs/>
         </w:rPr>
-        <w:t>.2.4 Rating Emergency Services</w:t>
-      </w:r>
-    </w:p>
-    <w:p>
-      <w:r>
-        <w:t>The willingness to leave reviews and the importance placed on rating emergency services suggest that users are keen to provide feedback. This aligns with the objective to rate emergency services, indicating that user-generated ratings can play a crucial role in maintaining and improving service quality.</w:t>
-      </w:r>
-    </w:p>
+      </w:pPr>
+      <w:r>
+        <w:br w:type="page"/>
+      </w:r>
+    </w:p>
+    <w:p>
+      <w:pPr>
+        <w:pStyle w:val="Heading3"/>
+      </w:pPr>
+      <w:r>
+        <w:lastRenderedPageBreak/>
+        <w:t>4.3.2 Activity Diagram</w:t>
+      </w:r>
+    </w:p>
+    <w:p>
+      <w:r>
+        <w:rPr>
+          <w:noProof/>
+        </w:rPr>
+        <w:drawing>
+          <wp:inline distT="0" distB="0" distL="0" distR="0" wp14:anchorId="4E50AE2E" wp14:editId="23E22BEA">
+            <wp:extent cx="3257550" cy="7229475"/>
+            <wp:effectExtent l="0" t="0" r="0" b="9525"/>
+            <wp:docPr id="1462512222" name="Picture 6"/>
+            <wp:cNvGraphicFramePr>
+              <a:graphicFrameLocks xmlns:a="http://schemas.openxmlformats.org/drawingml/2006/main" noChangeAspect="1"/>
+            </wp:cNvGraphicFramePr>
+            <a:graphic xmlns:a="http://schemas.openxmlformats.org/drawingml/2006/main">
+              <a:graphicData uri="http://schemas.openxmlformats.org/drawingml/2006/picture">
+                <pic:pic xmlns:pic="http://schemas.openxmlformats.org/drawingml/2006/picture">
+                  <pic:nvPicPr>
+                    <pic:cNvPr id="0" name="Picture 20"/>
+                    <pic:cNvPicPr>
+                      <a:picLocks noChangeAspect="1" noChangeArrowheads="1"/>
+                    </pic:cNvPicPr>
+                  </pic:nvPicPr>
+                  <pic:blipFill>
+                    <a:blip r:embed="rId22">
+                      <a:extLst>
+                        <a:ext uri="{28A0092B-C50C-407E-A947-70E740481C1C}">
+                          <a14:useLocalDpi xmlns:a14="http://schemas.microsoft.com/office/drawing/2010/main" val="0"/>
+                        </a:ext>
+                      </a:extLst>
+                    </a:blip>
+                    <a:srcRect/>
+                    <a:stretch>
+                      <a:fillRect/>
+                    </a:stretch>
+                  </pic:blipFill>
+                  <pic:spPr bwMode="auto">
+                    <a:xfrm>
+                      <a:off x="0" y="0"/>
+                      <a:ext cx="3257550" cy="7229475"/>
+                    </a:xfrm>
+                    <a:prstGeom prst="rect">
+                      <a:avLst/>
+                    </a:prstGeom>
+                    <a:noFill/>
+                    <a:ln>
+                      <a:noFill/>
+                    </a:ln>
+                  </pic:spPr>
+                </pic:pic>
+              </a:graphicData>
+            </a:graphic>
+          </wp:inline>
+        </w:drawing>
+      </w:r>
+    </w:p>
+    <w:p/>
     <w:p>
       <w:pPr>
         <w:rPr>
@@ -7993,215 +8373,223 @@
         </w:rPr>
       </w:pPr>
       <w:r>
+        <w:br w:type="page"/>
+      </w:r>
+    </w:p>
+    <w:p>
+      <w:pPr>
+        <w:pStyle w:val="Heading3"/>
+      </w:pPr>
+      <w:r>
+        <w:lastRenderedPageBreak/>
+        <w:t>4.3.3 Dataflow Diagram</w:t>
+      </w:r>
+    </w:p>
+    <w:p>
+      <w:r>
+        <w:rPr>
+          <w:noProof/>
+        </w:rPr>
+        <w:drawing>
+          <wp:inline distT="0" distB="0" distL="0" distR="0" wp14:anchorId="1147484F" wp14:editId="389453C0">
+            <wp:extent cx="5943600" cy="6524625"/>
+            <wp:effectExtent l="0" t="0" r="0" b="9525"/>
+            <wp:docPr id="1528228231" name="Picture 7"/>
+            <wp:cNvGraphicFramePr>
+              <a:graphicFrameLocks xmlns:a="http://schemas.openxmlformats.org/drawingml/2006/main" noChangeAspect="1"/>
+            </wp:cNvGraphicFramePr>
+            <a:graphic xmlns:a="http://schemas.openxmlformats.org/drawingml/2006/main">
+              <a:graphicData uri="http://schemas.openxmlformats.org/drawingml/2006/picture">
+                <pic:pic xmlns:pic="http://schemas.openxmlformats.org/drawingml/2006/picture">
+                  <pic:nvPicPr>
+                    <pic:cNvPr id="0" name="Picture 21"/>
+                    <pic:cNvPicPr>
+                      <a:picLocks noChangeAspect="1" noChangeArrowheads="1"/>
+                    </pic:cNvPicPr>
+                  </pic:nvPicPr>
+                  <pic:blipFill>
+                    <a:blip r:embed="rId23">
+                      <a:extLst>
+                        <a:ext uri="{28A0092B-C50C-407E-A947-70E740481C1C}">
+                          <a14:useLocalDpi xmlns:a14="http://schemas.microsoft.com/office/drawing/2010/main" val="0"/>
+                        </a:ext>
+                      </a:extLst>
+                    </a:blip>
+                    <a:srcRect/>
+                    <a:stretch>
+                      <a:fillRect/>
+                    </a:stretch>
+                  </pic:blipFill>
+                  <pic:spPr bwMode="auto">
+                    <a:xfrm>
+                      <a:off x="0" y="0"/>
+                      <a:ext cx="5943600" cy="6524625"/>
+                    </a:xfrm>
+                    <a:prstGeom prst="rect">
+                      <a:avLst/>
+                    </a:prstGeom>
+                    <a:noFill/>
+                    <a:ln>
+                      <a:noFill/>
+                    </a:ln>
+                  </pic:spPr>
+                </pic:pic>
+              </a:graphicData>
+            </a:graphic>
+          </wp:inline>
+        </w:drawing>
+      </w:r>
+    </w:p>
+    <w:p>
+      <w:pPr>
         <w:rPr>
           <w:b/>
           <w:bCs/>
         </w:rPr>
-        <w:t>3.5</w:t>
-      </w:r>
-      <w:r>
+      </w:pPr>
+      <w:r>
+        <w:br w:type="page"/>
+      </w:r>
+    </w:p>
+    <w:p>
+      <w:pPr>
+        <w:pStyle w:val="Heading3"/>
+      </w:pPr>
+      <w:r>
+        <w:lastRenderedPageBreak/>
+        <w:t>4.3.4 Class Diagram</w:t>
+      </w:r>
+    </w:p>
+    <w:p>
+      <w:r>
+        <w:rPr>
+          <w:noProof/>
+        </w:rPr>
+        <w:drawing>
+          <wp:inline distT="0" distB="0" distL="0" distR="0" wp14:anchorId="040E0ACC" wp14:editId="61AD16B4">
+            <wp:extent cx="5934075" cy="5086350"/>
+            <wp:effectExtent l="0" t="0" r="9525" b="0"/>
+            <wp:docPr id="24236596" name="Picture 8"/>
+            <wp:cNvGraphicFramePr>
+              <a:graphicFrameLocks xmlns:a="http://schemas.openxmlformats.org/drawingml/2006/main" noChangeAspect="1"/>
+            </wp:cNvGraphicFramePr>
+            <a:graphic xmlns:a="http://schemas.openxmlformats.org/drawingml/2006/main">
+              <a:graphicData uri="http://schemas.openxmlformats.org/drawingml/2006/picture">
+                <pic:pic xmlns:pic="http://schemas.openxmlformats.org/drawingml/2006/picture">
+                  <pic:nvPicPr>
+                    <pic:cNvPr id="0" name="Picture 22"/>
+                    <pic:cNvPicPr>
+                      <a:picLocks noChangeAspect="1" noChangeArrowheads="1"/>
+                    </pic:cNvPicPr>
+                  </pic:nvPicPr>
+                  <pic:blipFill>
+                    <a:blip r:embed="rId24" cstate="print">
+                      <a:extLst>
+                        <a:ext uri="{28A0092B-C50C-407E-A947-70E740481C1C}">
+                          <a14:useLocalDpi xmlns:a14="http://schemas.microsoft.com/office/drawing/2010/main" val="0"/>
+                        </a:ext>
+                      </a:extLst>
+                    </a:blip>
+                    <a:srcRect/>
+                    <a:stretch>
+                      <a:fillRect/>
+                    </a:stretch>
+                  </pic:blipFill>
+                  <pic:spPr bwMode="auto">
+                    <a:xfrm>
+                      <a:off x="0" y="0"/>
+                      <a:ext cx="5934075" cy="5086350"/>
+                    </a:xfrm>
+                    <a:prstGeom prst="rect">
+                      <a:avLst/>
+                    </a:prstGeom>
+                    <a:noFill/>
+                    <a:ln>
+                      <a:noFill/>
+                    </a:ln>
+                  </pic:spPr>
+                </pic:pic>
+              </a:graphicData>
+            </a:graphic>
+          </wp:inline>
+        </w:drawing>
+      </w:r>
+    </w:p>
+    <w:p>
+      <w:pPr>
         <w:rPr>
           <w:b/>
           <w:bCs/>
         </w:rPr>
-        <w:t>.2.5 Tracking Emergency Responses</w:t>
-      </w:r>
-    </w:p>
-    <w:p>
-      <w:r>
-        <w:t>The strong agreement on the importance of tracking emergency responses and actions taken by staff underscores the need for a comprehensive monitoring system. This supports the objective to enable and track emergency responses, highlighting the critical role of accountability and transparency in emergency management.</w:t>
-      </w:r>
-    </w:p>
-    <w:p>
-      <w:r>
-        <w:t>The data strongly supports the viability of the objectives set for the emergency response application. The insights gathered from the survey provide a clear direction for the development and implementation of features that will enhance the efficiency, security, and effectiveness of the emergency response system at DeKUT.</w:t>
-      </w:r>
-    </w:p>
-    <w:p>
-      <w:pPr>
+      </w:pPr>
+      <w:r>
+        <w:br w:type="page"/>
+      </w:r>
+    </w:p>
+    <w:p>
+      <w:pPr>
+        <w:pStyle w:val="Heading3"/>
+      </w:pPr>
+      <w:r>
+        <w:lastRenderedPageBreak/>
+        <w:t>4.3.5 Sequence Diagram</w:t>
+      </w:r>
+    </w:p>
+    <w:p>
+      <w:r>
         <w:rPr>
-          <w:sz w:val="36"/>
-          <w:szCs w:val="36"/>
+          <w:noProof/>
         </w:rPr>
-      </w:pPr>
-      <w:r>
-        <w:br w:type="page"/>
-      </w:r>
-    </w:p>
-    <w:p>
-      <w:pPr>
-        <w:pStyle w:val="Heading1"/>
-      </w:pPr>
-      <w:bookmarkStart w:id="139" w:name="_Toc169075075"/>
-      <w:bookmarkStart w:id="140" w:name="_Toc173237332"/>
-      <w:r>
-        <w:lastRenderedPageBreak/>
-        <w:t xml:space="preserve">CHAPTER </w:t>
-      </w:r>
-      <w:r>
-        <w:t>FOUR</w:t>
-      </w:r>
-      <w:r>
-        <w:t>: SYSTEM ANALYSIS AND DESIGN</w:t>
-      </w:r>
-      <w:bookmarkEnd w:id="138"/>
-      <w:bookmarkEnd w:id="139"/>
-      <w:bookmarkEnd w:id="140"/>
-    </w:p>
-    <w:p>
-      <w:pPr>
-        <w:pStyle w:val="Heading2"/>
-      </w:pPr>
-      <w:bookmarkStart w:id="141" w:name="_Toc169075076"/>
-      <w:bookmarkStart w:id="142" w:name="_Toc173237333"/>
-      <w:r>
-        <w:t>4</w:t>
-      </w:r>
-      <w:r>
-        <w:t>.1 Introduction</w:t>
-      </w:r>
-      <w:bookmarkEnd w:id="141"/>
-      <w:bookmarkEnd w:id="142"/>
-    </w:p>
-    <w:p>
-      <w:r>
-        <w:t>System analysis and design provides a comprehensive overview of emergency response application. It delves into the requirements analysis, detailing both functional and non-functional requirements essential for the application's development. System design in application development is critical as it involves creating detailed plans and diagrams that guide the development process. These include Data Flow Diagrams (DFDs), Use Case Diagrams among others, which define the structure and behaviour of the application. Defining and meeting the requirements analysis ensures that the application is built to meet user needs effectively, is secure, reliable, and offers a seamless user experience.</w:t>
-      </w:r>
-    </w:p>
-    <w:p>
-      <w:pPr>
-        <w:pStyle w:val="Heading2"/>
-      </w:pPr>
-      <w:bookmarkStart w:id="143" w:name="_Toc169075077"/>
-      <w:bookmarkStart w:id="144" w:name="_Toc173237334"/>
-      <w:r>
-        <w:t>4</w:t>
-      </w:r>
-      <w:r>
-        <w:t>.2 Requirement Analysis</w:t>
-      </w:r>
-      <w:bookmarkEnd w:id="143"/>
-      <w:bookmarkEnd w:id="144"/>
-    </w:p>
-    <w:p>
-      <w:r>
-        <w:t xml:space="preserve">Identification and documentation of the specific needs that the emergency response application must fulfil is critical. This section categorises these needs into functional and non-functional requirements, providing a clear blueprint for the system's development. The functional </w:t>
-      </w:r>
-      <w:r>
-        <w:t>requirements ensure</w:t>
-      </w:r>
-      <w:r>
-        <w:t xml:space="preserve"> the core functionalities of user registration, emergency request handling, office visit tracking, service rating, and emergency response are addressed. Non-functional requirements on the other hand, focus on additional aspects such as security, performance, and usability, which are crucial for the system's overall quality and user satisfaction.</w:t>
-      </w:r>
-    </w:p>
-    <w:p>
-      <w:pPr>
-        <w:pStyle w:val="Heading3"/>
-      </w:pPr>
-      <w:bookmarkStart w:id="145" w:name="_Toc169075078"/>
-      <w:bookmarkStart w:id="146" w:name="_Toc173237335"/>
-      <w:r>
-        <w:t>4</w:t>
-      </w:r>
-      <w:r>
-        <w:t>.2.1 Functional Requirements</w:t>
-      </w:r>
-      <w:bookmarkEnd w:id="145"/>
-      <w:bookmarkEnd w:id="146"/>
-    </w:p>
-    <w:p>
-      <w:bookmarkStart w:id="147" w:name="_Toc169075079"/>
-      <w:r>
-        <w:t>User registration is a fundamental component of the functionality of the emergency application. Security is prioritised through the implementation of stringent measures such as email verification, robust password requirements, and data encryption. These precautions ensure the protection of user information during the registration process.</w:t>
-      </w:r>
-    </w:p>
-    <w:p>
-      <w:r>
-        <w:t>To enhance the user experience, an intuitive interface has been developed, allowing students to request assistance swiftly and effortlessly. With a single button press, they can initiate emergency requests and engage in real-time communication with emergency personnel, thereby ensuring prompt assistance.</w:t>
-      </w:r>
-    </w:p>
-    <w:p>
-      <w:r>
-        <w:t>Another critical feature is the tracking of student office visits. The system meticulously records visit details, including dates, purposes, and office contact information. This not only maintains accurate records but also enhances administrative efficiency.</w:t>
-      </w:r>
-    </w:p>
-    <w:p>
-      <w:r>
-        <w:t>User feedback is of utmost importance. To monitor service quality and drive continuous improvement, users are enabled to rate and review emergency services. Their insights are invaluable in refining the offerings.</w:t>
-      </w:r>
-    </w:p>
-    <w:p>
-      <w:r>
-        <w:t>Finally, efficient emergency responses are essential. The application tracks response times and actions taken by emergency personnel, thereby ensuring accountability and facilitating ongoing evaluation and improvement.</w:t>
-      </w:r>
-    </w:p>
-    <w:p>
-      <w:pPr>
-        <w:pStyle w:val="Heading3"/>
-      </w:pPr>
-      <w:bookmarkStart w:id="148" w:name="_Toc173237336"/>
-      <w:r>
-        <w:lastRenderedPageBreak/>
-        <w:t>4</w:t>
-      </w:r>
-      <w:r>
-        <w:t>.2.2 Non-functional Requirements</w:t>
-      </w:r>
-      <w:bookmarkEnd w:id="147"/>
-      <w:bookmarkEnd w:id="148"/>
-    </w:p>
-    <w:p>
-      <w:bookmarkStart w:id="149" w:name="_Toc169075080"/>
-      <w:r>
-        <w:t>Security is a paramount non-functional requirement. The application must implement robust security measures to protect user data and ensure safe communication between users and emergency staff. This includes data encryption, secure authentication, and regular security updates.</w:t>
-      </w:r>
-    </w:p>
-    <w:p>
-      <w:r>
-        <w:t>Performance is another critical non-functional requirement. The system should perform efficiently under various conditions, providing quick response times and handling multiple simultaneous requests without degradation in performance.</w:t>
-      </w:r>
-    </w:p>
-    <w:p>
-      <w:r>
-        <w:t>The user interface must be intuitive and user-friendly, enabling users to navigate easily and access features without confusion. This involves clear layouts, straightforward navigation paths, and an accessible design for all users.</w:t>
-      </w:r>
-    </w:p>
-    <w:p>
-      <w:r>
-        <w:t>Reliability is essential for the system's effectiveness. The application should be reliable, with minimal downtime and consistent performance. This requires thorough testing, robust error handling, and reliable server infrastructure.</w:t>
-      </w:r>
-    </w:p>
-    <w:p>
-      <w:r>
-        <w:t>Scalability is also important, ensuring that the application can accommodate increasing numbers of users and expanding functionalities. This involves designing the system architecture to handle growth without compromising performance.</w:t>
-      </w:r>
-    </w:p>
-    <w:p>
-      <w:r>
-        <w:t>Maintainability is crucial for the long-term success of the application. The system should be maintainable, allowing for easy updates and modifications. This requires clear and well-documented code, modular design, and adherence to coding standards.</w:t>
-      </w:r>
-    </w:p>
-    <w:p>
-      <w:r>
-        <w:t>Addressing both functional and non-functional requirements ensures the emergency response application will be equipped to meet its objectives effectively, providing a secure, efficient, and user-friendly platform for managing emergency situations and improving overall response strategies.</w:t>
-      </w:r>
-    </w:p>
-    <w:p/>
-    <w:p>
-      <w:pPr>
-        <w:pStyle w:val="Heading2"/>
-      </w:pPr>
-      <w:bookmarkStart w:id="150" w:name="_Toc173237337"/>
-      <w:r>
-        <w:t>4</w:t>
-      </w:r>
-      <w:r>
-        <w:t>.3 System Analysis</w:t>
-      </w:r>
-      <w:bookmarkEnd w:id="149"/>
-      <w:bookmarkEnd w:id="150"/>
-    </w:p>
-    <w:p/>
+        <w:drawing>
+          <wp:inline distT="0" distB="0" distL="0" distR="0" wp14:anchorId="4312D823" wp14:editId="1827AE22">
+            <wp:extent cx="5943600" cy="4086225"/>
+            <wp:effectExtent l="0" t="0" r="0" b="9525"/>
+            <wp:docPr id="1642189600" name="Picture 10"/>
+            <wp:cNvGraphicFramePr>
+              <a:graphicFrameLocks xmlns:a="http://schemas.openxmlformats.org/drawingml/2006/main" noChangeAspect="1"/>
+            </wp:cNvGraphicFramePr>
+            <a:graphic xmlns:a="http://schemas.openxmlformats.org/drawingml/2006/main">
+              <a:graphicData uri="http://schemas.openxmlformats.org/drawingml/2006/picture">
+                <pic:pic xmlns:pic="http://schemas.openxmlformats.org/drawingml/2006/picture">
+                  <pic:nvPicPr>
+                    <pic:cNvPr id="0" name="Picture 24"/>
+                    <pic:cNvPicPr>
+                      <a:picLocks noChangeAspect="1" noChangeArrowheads="1"/>
+                    </pic:cNvPicPr>
+                  </pic:nvPicPr>
+                  <pic:blipFill>
+                    <a:blip r:embed="rId25">
+                      <a:extLst>
+                        <a:ext uri="{28A0092B-C50C-407E-A947-70E740481C1C}">
+                          <a14:useLocalDpi xmlns:a14="http://schemas.microsoft.com/office/drawing/2010/main" val="0"/>
+                        </a:ext>
+                      </a:extLst>
+                    </a:blip>
+                    <a:srcRect/>
+                    <a:stretch>
+                      <a:fillRect/>
+                    </a:stretch>
+                  </pic:blipFill>
+                  <pic:spPr bwMode="auto">
+                    <a:xfrm>
+                      <a:off x="0" y="0"/>
+                      <a:ext cx="5943600" cy="4086225"/>
+                    </a:xfrm>
+                    <a:prstGeom prst="rect">
+                      <a:avLst/>
+                    </a:prstGeom>
+                    <a:noFill/>
+                    <a:ln>
+                      <a:noFill/>
+                    </a:ln>
+                  </pic:spPr>
+                </pic:pic>
+              </a:graphicData>
+            </a:graphic>
+          </wp:inline>
+        </w:drawing>
+      </w:r>
+    </w:p>
     <w:p>
       <w:pPr>
         <w:rPr>
@@ -8209,6 +8597,79 @@
           <w:bCs/>
         </w:rPr>
       </w:pPr>
+      <w:r>
+        <w:br w:type="page"/>
+      </w:r>
+    </w:p>
+    <w:p>
+      <w:pPr>
+        <w:pStyle w:val="Heading3"/>
+      </w:pPr>
+      <w:r>
+        <w:lastRenderedPageBreak/>
+        <w:t>4.3.6 Entity Relational Diagram</w:t>
+      </w:r>
+    </w:p>
+    <w:p>
+      <w:pPr>
+        <w:rPr>
+          <w:b/>
+          <w:bCs/>
+        </w:rPr>
+      </w:pPr>
+      <w:r>
+        <w:rPr>
+          <w:noProof/>
+        </w:rPr>
+        <w:drawing>
+          <wp:inline distT="0" distB="0" distL="0" distR="0" wp14:anchorId="24F2A8D2" wp14:editId="17CEFF08">
+            <wp:extent cx="5943600" cy="4457700"/>
+            <wp:effectExtent l="0" t="0" r="0" b="0"/>
+            <wp:docPr id="431224173" name="Picture 11"/>
+            <wp:cNvGraphicFramePr>
+              <a:graphicFrameLocks xmlns:a="http://schemas.openxmlformats.org/drawingml/2006/main" noChangeAspect="1"/>
+            </wp:cNvGraphicFramePr>
+            <a:graphic xmlns:a="http://schemas.openxmlformats.org/drawingml/2006/main">
+              <a:graphicData uri="http://schemas.openxmlformats.org/drawingml/2006/picture">
+                <pic:pic xmlns:pic="http://schemas.openxmlformats.org/drawingml/2006/picture">
+                  <pic:nvPicPr>
+                    <pic:cNvPr id="0" name="Picture 25"/>
+                    <pic:cNvPicPr>
+                      <a:picLocks noChangeAspect="1" noChangeArrowheads="1"/>
+                    </pic:cNvPicPr>
+                  </pic:nvPicPr>
+                  <pic:blipFill>
+                    <a:blip r:embed="rId26">
+                      <a:extLst>
+                        <a:ext uri="{28A0092B-C50C-407E-A947-70E740481C1C}">
+                          <a14:useLocalDpi xmlns:a14="http://schemas.microsoft.com/office/drawing/2010/main" val="0"/>
+                        </a:ext>
+                      </a:extLst>
+                    </a:blip>
+                    <a:srcRect/>
+                    <a:stretch>
+                      <a:fillRect/>
+                    </a:stretch>
+                  </pic:blipFill>
+                  <pic:spPr bwMode="auto">
+                    <a:xfrm>
+                      <a:off x="0" y="0"/>
+                      <a:ext cx="5943600" cy="4457700"/>
+                    </a:xfrm>
+                    <a:prstGeom prst="rect">
+                      <a:avLst/>
+                    </a:prstGeom>
+                    <a:noFill/>
+                    <a:ln>
+                      <a:noFill/>
+                    </a:ln>
+                  </pic:spPr>
+                </pic:pic>
+              </a:graphicData>
+            </a:graphic>
+          </wp:inline>
+        </w:drawing>
+      </w:r>
       <w:r>
         <w:br w:type="page"/>
       </w:r>
@@ -8243,7 +8704,7 @@
       <w:r>
         <w:t xml:space="preserve">. Journal of Homeland Security and Emergency Management 8(2). Retrieved from </w:t>
       </w:r>
-      <w:hyperlink r:id="rId21" w:history="1">
+      <w:hyperlink r:id="rId27" w:history="1">
         <w:r>
           <w:rPr>
             <w:rStyle w:val="Hyperlink"/>
@@ -8272,7 +8733,7 @@
       <w:r>
         <w:t xml:space="preserve">. Paper presented at the FEMA Higher Education Conference, Emmitsburg, MD June 8, 2004. Retrieved from </w:t>
       </w:r>
-      <w:hyperlink r:id="rId22" w:history="1">
+      <w:hyperlink r:id="rId28" w:history="1">
         <w:r>
           <w:rPr>
             <w:rStyle w:val="Hyperlink"/>
@@ -8301,7 +8762,7 @@
       <w:r>
         <w:t xml:space="preserve"> Retrieved from </w:t>
       </w:r>
-      <w:hyperlink r:id="rId23" w:tgtFrame="_new" w:history="1">
+      <w:hyperlink r:id="rId29" w:tgtFrame="_new" w:history="1">
         <w:r>
           <w:rPr>
             <w:rStyle w:val="Hyperlink"/>
@@ -8317,7 +8778,7 @@
       <w:r>
         <w:t xml:space="preserve">Afolayan, S. (2017). Mobile Disaster Management System in Nigeria. Retrieved from </w:t>
       </w:r>
-      <w:hyperlink r:id="rId24" w:tgtFrame="_new" w:history="1">
+      <w:hyperlink r:id="rId30" w:tgtFrame="_new" w:history="1">
         <w:r>
           <w:rPr>
             <w:rStyle w:val="Hyperlink"/>
@@ -8333,7 +8794,7 @@
       <w:r>
         <w:t xml:space="preserve">European Commission. (2013). Mobile Application for Emergency Response and Support (MAppERS). Retrieved from </w:t>
       </w:r>
-      <w:hyperlink r:id="rId25" w:tgtFrame="_new" w:history="1">
+      <w:hyperlink r:id="rId31" w:tgtFrame="_new" w:history="1">
         <w:r>
           <w:rPr>
             <w:rStyle w:val="Hyperlink"/>
@@ -8349,7 +8810,7 @@
       <w:r>
         <w:t xml:space="preserve">Nairobi County Government. (2020). Nairobi County Emergency Response System. Retrieved from </w:t>
       </w:r>
-      <w:hyperlink r:id="rId26" w:history="1">
+      <w:hyperlink r:id="rId32" w:history="1">
         <w:r>
           <w:rPr>
             <w:rStyle w:val="Hyperlink"/>
@@ -15284,7 +15745,11 @@
 </file>
 
 <file path=customXml/item1.xml><?xml version="1.0" encoding="utf-8"?>
-<b:Sources xmlns:b="http://schemas.openxmlformats.org/officeDocument/2006/bibliography" xmlns="http://schemas.openxmlformats.org/officeDocument/2006/bibliography" SelectedStyle="\APASixthEditionOfficeOnline.xsl" StyleName="APA" Version="6"/>
+<p:properties xmlns:p="http://schemas.microsoft.com/office/2006/metadata/properties" xmlns:xsi="http://www.w3.org/2001/XMLSchema-instance" xmlns:pc="http://schemas.microsoft.com/office/infopath/2007/PartnerControls">
+  <documentManagement>
+    <_activity xmlns="c4637e3e-c887-4a2b-9fdc-1d2218056ad9" xsi:nil="true"/>
+  </documentManagement>
+</p:properties>
 </file>
 
 <file path=customXml/item2.xml><?xml version="1.0" encoding="utf-8"?>
@@ -15297,11 +15762,7 @@
 </file>
 
 <file path=customXml/item3.xml><?xml version="1.0" encoding="utf-8"?>
-<p:properties xmlns:p="http://schemas.microsoft.com/office/2006/metadata/properties" xmlns:xsi="http://www.w3.org/2001/XMLSchema-instance" xmlns:pc="http://schemas.microsoft.com/office/infopath/2007/PartnerControls">
-  <documentManagement>
-    <_activity xmlns="c4637e3e-c887-4a2b-9fdc-1d2218056ad9" xsi:nil="true"/>
-  </documentManagement>
-</p:properties>
+<b:Sources xmlns:b="http://schemas.openxmlformats.org/officeDocument/2006/bibliography" xmlns="http://schemas.openxmlformats.org/officeDocument/2006/bibliography" SelectedStyle="\APASixthEditionOfficeOnline.xsl" StyleName="APA" Version="6"/>
 </file>
 
 <file path=customXml/item4.xml><?xml version="1.0" encoding="utf-8"?>
@@ -15538,9 +15999,11 @@
 </file>
 
 <file path=customXml/itemProps1.xml><?xml version="1.0" encoding="utf-8"?>
-<ds:datastoreItem xmlns:ds="http://schemas.openxmlformats.org/officeDocument/2006/customXml" ds:itemID="{C9A381A9-A336-49DC-BE90-AEFC420810CE}">
+<ds:datastoreItem xmlns:ds="http://schemas.openxmlformats.org/officeDocument/2006/customXml" ds:itemID="{6F293590-869D-42D2-A16E-9036BE236C03}">
   <ds:schemaRefs>
-    <ds:schemaRef ds:uri="http://schemas.openxmlformats.org/officeDocument/2006/bibliography"/>
+    <ds:schemaRef ds:uri="http://schemas.microsoft.com/office/2006/metadata/properties"/>
+    <ds:schemaRef ds:uri="http://schemas.microsoft.com/office/infopath/2007/PartnerControls"/>
+    <ds:schemaRef ds:uri="c4637e3e-c887-4a2b-9fdc-1d2218056ad9"/>
   </ds:schemaRefs>
 </ds:datastoreItem>
 </file>
@@ -15554,11 +16017,9 @@
 </file>
 
 <file path=customXml/itemProps3.xml><?xml version="1.0" encoding="utf-8"?>
-<ds:datastoreItem xmlns:ds="http://schemas.openxmlformats.org/officeDocument/2006/customXml" ds:itemID="{6F293590-869D-42D2-A16E-9036BE236C03}">
+<ds:datastoreItem xmlns:ds="http://schemas.openxmlformats.org/officeDocument/2006/customXml" ds:itemID="{C9A381A9-A336-49DC-BE90-AEFC420810CE}">
   <ds:schemaRefs>
-    <ds:schemaRef ds:uri="http://schemas.microsoft.com/office/2006/metadata/properties"/>
-    <ds:schemaRef ds:uri="http://schemas.microsoft.com/office/infopath/2007/PartnerControls"/>
-    <ds:schemaRef ds:uri="c4637e3e-c887-4a2b-9fdc-1d2218056ad9"/>
+    <ds:schemaRef ds:uri="http://schemas.openxmlformats.org/officeDocument/2006/bibliography"/>
   </ds:schemaRefs>
 </ds:datastoreItem>
 </file>

</xml_diff>